<commit_message>
Oefeningen les 5 toegevoegd
</commit_message>
<xml_diff>
--- a/les_05_forms/Les 05 - Oefeningen.docx
+++ b/les_05_forms/Les 05 - Oefeningen.docx
@@ -5,6 +5,7 @@
     <w:p>
       <w:pPr>
         <w:pStyle w:val="Titel"/>
+        <w:ind w:left="708" w:firstLine="708"/>
       </w:pPr>
       <w:r>
         <w:t>W</w:t>
@@ -367,14 +368,6 @@
           <w:lang w:val="nl-NL" w:eastAsia="nl-BE"/>
         </w:rPr>
         <w:br/>
-      </w:r>
-      <w:r>
-        <w:rPr>
-          <w:rFonts w:asciiTheme="minorHAnsi" w:eastAsiaTheme="minorHAnsi" w:hAnsiTheme="minorHAnsi" w:cstheme="minorBidi"/>
-          <w:sz w:val="22"/>
-          <w:szCs w:val="22"/>
-          <w:lang w:val="nl-NL" w:eastAsia="nl-BE"/>
-        </w:rPr>
         <w:t xml:space="preserve">Plaats deze </w:t>
       </w:r>
       <w:r>
@@ -658,6 +651,7 @@
       <w:r>
         <w:rPr>
           <w:rFonts w:asciiTheme="minorHAnsi" w:hAnsiTheme="minorHAnsi"/>
+          <w:noProof/>
           <w:sz w:val="22"/>
           <w:szCs w:val="22"/>
           <w:lang w:val="nl-NL"/>
@@ -2387,6 +2381,7 @@
       </w:pPr>
       <w:r>
         <w:rPr>
+          <w:noProof/>
           <w:lang w:val="nl-NL"/>
         </w:rPr>
         <w:drawing>

</xml_diff>